<commit_message>
Adds new formulas for ML stuff in the report
</commit_message>
<xml_diff>
--- a/formula.docx
+++ b/formula.docx
@@ -848,6 +848,11 @@
       </w:pPr>
     </w:p>
     <w:p>
+      <w:pPr>
+        <w:rPr>
+          <w:rFonts w:eastAsiaTheme="minorEastAsia"/>
+        </w:rPr>
+      </w:pPr>
       <m:oMathPara>
         <m:oMath>
           <m:r>
@@ -1042,6 +1047,1314 @@
             </w:rPr>
             <m:t xml:space="preserve">        k=0, 1, …, n-1</m:t>
           </m:r>
+        </m:oMath>
+      </m:oMathPara>
+    </w:p>
+    <w:p>
+      <w:pPr>
+        <w:rPr>
+          <w:rFonts w:eastAsiaTheme="minorEastAsia"/>
+        </w:rPr>
+      </w:pPr>
+    </w:p>
+    <w:p>
+      <w:pPr>
+        <w:rPr>
+          <w:rFonts w:eastAsiaTheme="minorEastAsia"/>
+        </w:rPr>
+      </w:pPr>
+      <m:oMathPara>
+        <m:oMath>
+          <m:sSub>
+            <m:sSubPr>
+              <m:ctrlPr>
+                <w:rPr>
+                  <w:rFonts w:ascii="Cambria Math" w:hAnsi="Cambria Math"/>
+                  <w:i/>
+                </w:rPr>
+              </m:ctrlPr>
+            </m:sSubPr>
+            <m:e>
+              <m:r>
+                <w:rPr>
+                  <w:rFonts w:ascii="Cambria Math" w:hAnsi="Cambria Math"/>
+                </w:rPr>
+                <m:t>Accuracy</m:t>
+              </m:r>
+            </m:e>
+            <m:sub>
+              <m:r>
+                <w:rPr>
+                  <w:rFonts w:ascii="Cambria Math" w:hAnsi="Cambria Math"/>
+                </w:rPr>
+                <m:t>symbol</m:t>
+              </m:r>
+            </m:sub>
+          </m:sSub>
+          <m:r>
+            <w:rPr>
+              <w:rFonts w:ascii="Cambria Math" w:hAnsi="Cambria Math"/>
+            </w:rPr>
+            <m:t xml:space="preserve">= </m:t>
+          </m:r>
+          <m:f>
+            <m:fPr>
+              <m:ctrlPr>
+                <w:rPr>
+                  <w:rFonts w:ascii="Cambria Math" w:hAnsi="Cambria Math"/>
+                  <w:i/>
+                </w:rPr>
+              </m:ctrlPr>
+            </m:fPr>
+            <m:num>
+              <m:r>
+                <w:rPr>
+                  <w:rFonts w:ascii="Cambria Math" w:hAnsi="Cambria Math"/>
+                </w:rPr>
+                <m:t>TN+TP</m:t>
+              </m:r>
+            </m:num>
+            <m:den>
+              <m:r>
+                <w:rPr>
+                  <w:rFonts w:ascii="Cambria Math" w:hAnsi="Cambria Math"/>
+                </w:rPr>
+                <m:t>TN+TP+FN+FP</m:t>
+              </m:r>
+            </m:den>
+          </m:f>
+        </m:oMath>
+      </m:oMathPara>
+    </w:p>
+    <w:p>
+      <w:pPr>
+        <w:rPr>
+          <w:rFonts w:eastAsiaTheme="minorEastAsia"/>
+        </w:rPr>
+      </w:pPr>
+    </w:p>
+    <w:p>
+      <w:pPr>
+        <w:rPr>
+          <w:rFonts w:eastAsiaTheme="minorEastAsia"/>
+        </w:rPr>
+      </w:pPr>
+      <m:oMathPara>
+        <m:oMath>
+          <m:sSub>
+            <m:sSubPr>
+              <m:ctrlPr>
+                <w:rPr>
+                  <w:rFonts w:ascii="Cambria Math" w:hAnsi="Cambria Math"/>
+                  <w:i/>
+                </w:rPr>
+              </m:ctrlPr>
+            </m:sSubPr>
+            <m:e>
+              <m:r>
+                <w:rPr>
+                  <w:rFonts w:ascii="Cambria Math" w:hAnsi="Cambria Math"/>
+                </w:rPr>
+                <m:t>Precision</m:t>
+              </m:r>
+            </m:e>
+            <m:sub>
+              <m:r>
+                <w:rPr>
+                  <w:rFonts w:ascii="Cambria Math" w:hAnsi="Cambria Math"/>
+                </w:rPr>
+                <m:t>symbol</m:t>
+              </m:r>
+            </m:sub>
+          </m:sSub>
+          <m:r>
+            <w:rPr>
+              <w:rFonts w:ascii="Cambria Math" w:hAnsi="Cambria Math"/>
+            </w:rPr>
+            <m:t xml:space="preserve">= </m:t>
+          </m:r>
+          <m:f>
+            <m:fPr>
+              <m:ctrlPr>
+                <w:rPr>
+                  <w:rFonts w:ascii="Cambria Math" w:hAnsi="Cambria Math"/>
+                  <w:i/>
+                </w:rPr>
+              </m:ctrlPr>
+            </m:fPr>
+            <m:num>
+              <m:r>
+                <w:rPr>
+                  <w:rFonts w:ascii="Cambria Math" w:hAnsi="Cambria Math"/>
+                </w:rPr>
+                <m:t>TP</m:t>
+              </m:r>
+            </m:num>
+            <m:den>
+              <m:r>
+                <w:rPr>
+                  <w:rFonts w:ascii="Cambria Math" w:hAnsi="Cambria Math"/>
+                </w:rPr>
+                <m:t>TP+FP</m:t>
+              </m:r>
+            </m:den>
+          </m:f>
+        </m:oMath>
+      </m:oMathPara>
+    </w:p>
+    <w:p>
+      <w:pPr>
+        <w:rPr>
+          <w:rFonts w:eastAsiaTheme="minorEastAsia"/>
+        </w:rPr>
+      </w:pPr>
+    </w:p>
+    <w:p>
+      <w:pPr>
+        <w:rPr>
+          <w:rFonts w:eastAsiaTheme="minorEastAsia"/>
+          <w:sz w:val="28"/>
+          <w:szCs w:val="28"/>
+        </w:rPr>
+      </w:pPr>
+      <m:oMathPara>
+        <m:oMath>
+          <m:r>
+            <w:rPr>
+              <w:rFonts w:ascii="Cambria Math" w:hAnsi="Cambria Math"/>
+              <w:sz w:val="28"/>
+              <w:szCs w:val="28"/>
+            </w:rPr>
+            <m:t>P</m:t>
+          </m:r>
+          <m:d>
+            <m:dPr>
+              <m:ctrlPr>
+                <w:rPr>
+                  <w:rFonts w:ascii="Cambria Math" w:hAnsi="Cambria Math"/>
+                  <w:i/>
+                  <w:sz w:val="28"/>
+                  <w:szCs w:val="28"/>
+                </w:rPr>
+              </m:ctrlPr>
+            </m:dPr>
+            <m:e>
+              <m:r>
+                <w:rPr>
+                  <w:rFonts w:ascii="Cambria Math" w:hAnsi="Cambria Math"/>
+                  <w:sz w:val="28"/>
+                  <w:szCs w:val="28"/>
+                </w:rPr>
+                <m:t>X</m:t>
+              </m:r>
+            </m:e>
+            <m:e>
+              <m:r>
+                <w:rPr>
+                  <w:rFonts w:ascii="Cambria Math" w:hAnsi="Cambria Math"/>
+                  <w:sz w:val="28"/>
+                  <w:szCs w:val="28"/>
+                </w:rPr>
+                <m:t>Y</m:t>
+              </m:r>
+            </m:e>
+          </m:d>
+          <m:r>
+            <w:rPr>
+              <w:rFonts w:ascii="Cambria Math" w:hAnsi="Cambria Math"/>
+              <w:sz w:val="28"/>
+              <w:szCs w:val="28"/>
+            </w:rPr>
+            <m:t xml:space="preserve">= </m:t>
+          </m:r>
+          <m:f>
+            <m:fPr>
+              <m:ctrlPr>
+                <w:rPr>
+                  <w:rFonts w:ascii="Cambria Math" w:hAnsi="Cambria Math"/>
+                  <w:i/>
+                  <w:sz w:val="28"/>
+                  <w:szCs w:val="28"/>
+                </w:rPr>
+              </m:ctrlPr>
+            </m:fPr>
+            <m:num>
+              <m:r>
+                <w:rPr>
+                  <w:rFonts w:ascii="Cambria Math" w:hAnsi="Cambria Math"/>
+                  <w:sz w:val="28"/>
+                  <w:szCs w:val="28"/>
+                </w:rPr>
+                <m:t>(</m:t>
+              </m:r>
+              <m:nary>
+                <m:naryPr>
+                  <m:chr m:val="∑"/>
+                  <m:limLoc m:val="subSup"/>
+                  <m:supHide m:val="1"/>
+                  <m:ctrlPr>
+                    <w:rPr>
+                      <w:rFonts w:ascii="Cambria Math" w:hAnsi="Cambria Math"/>
+                      <w:i/>
+                      <w:sz w:val="28"/>
+                      <w:szCs w:val="28"/>
+                    </w:rPr>
+                  </m:ctrlPr>
+                </m:naryPr>
+                <m:sub>
+                  <m:r>
+                    <w:rPr>
+                      <w:rFonts w:ascii="Cambria Math" w:hAnsi="Cambria Math"/>
+                      <w:sz w:val="28"/>
+                      <w:szCs w:val="28"/>
+                    </w:rPr>
+                    <m:t>i</m:t>
+                  </m:r>
+                </m:sub>
+                <m:sup/>
+                <m:e>
+                  <m:sSub>
+                    <m:sSubPr>
+                      <m:ctrlPr>
+                        <w:rPr>
+                          <w:rFonts w:ascii="Cambria Math" w:hAnsi="Cambria Math"/>
+                          <w:i/>
+                          <w:sz w:val="28"/>
+                          <w:szCs w:val="28"/>
+                        </w:rPr>
+                      </m:ctrlPr>
+                    </m:sSubPr>
+                    <m:e>
+                      <m:r>
+                        <w:rPr>
+                          <w:rFonts w:ascii="Cambria Math" w:hAnsi="Cambria Math"/>
+                          <w:sz w:val="28"/>
+                          <w:szCs w:val="28"/>
+                        </w:rPr>
+                        <m:t>x</m:t>
+                      </m:r>
+                    </m:e>
+                    <m:sub>
+                      <m:r>
+                        <w:rPr>
+                          <w:rFonts w:ascii="Cambria Math" w:hAnsi="Cambria Math"/>
+                          <w:sz w:val="28"/>
+                          <w:szCs w:val="28"/>
+                        </w:rPr>
+                        <m:t>i</m:t>
+                      </m:r>
+                    </m:sub>
+                  </m:sSub>
+                  <m:r>
+                    <w:rPr>
+                      <w:rFonts w:ascii="Cambria Math" w:hAnsi="Cambria Math"/>
+                      <w:sz w:val="28"/>
+                      <w:szCs w:val="28"/>
+                    </w:rPr>
+                    <m:t>)!</m:t>
+                  </m:r>
+                </m:e>
+              </m:nary>
+            </m:num>
+            <m:den>
+              <m:nary>
+                <m:naryPr>
+                  <m:chr m:val="∏"/>
+                  <m:limLoc m:val="subSup"/>
+                  <m:supHide m:val="1"/>
+                  <m:ctrlPr>
+                    <w:rPr>
+                      <w:rFonts w:ascii="Cambria Math" w:hAnsi="Cambria Math"/>
+                      <w:i/>
+                      <w:sz w:val="28"/>
+                      <w:szCs w:val="28"/>
+                    </w:rPr>
+                  </m:ctrlPr>
+                </m:naryPr>
+                <m:sub>
+                  <m:r>
+                    <w:rPr>
+                      <w:rFonts w:ascii="Cambria Math" w:hAnsi="Cambria Math"/>
+                      <w:sz w:val="28"/>
+                      <w:szCs w:val="28"/>
+                    </w:rPr>
+                    <m:t>i</m:t>
+                  </m:r>
+                </m:sub>
+                <m:sup/>
+                <m:e>
+                  <m:sSub>
+                    <m:sSubPr>
+                      <m:ctrlPr>
+                        <w:rPr>
+                          <w:rFonts w:ascii="Cambria Math" w:hAnsi="Cambria Math"/>
+                          <w:i/>
+                          <w:sz w:val="28"/>
+                          <w:szCs w:val="28"/>
+                        </w:rPr>
+                      </m:ctrlPr>
+                    </m:sSubPr>
+                    <m:e>
+                      <m:r>
+                        <w:rPr>
+                          <w:rFonts w:ascii="Cambria Math" w:hAnsi="Cambria Math"/>
+                          <w:sz w:val="28"/>
+                          <w:szCs w:val="28"/>
+                        </w:rPr>
+                        <m:t>x</m:t>
+                      </m:r>
+                    </m:e>
+                    <m:sub>
+                      <m:r>
+                        <w:rPr>
+                          <w:rFonts w:ascii="Cambria Math" w:hAnsi="Cambria Math"/>
+                          <w:sz w:val="28"/>
+                          <w:szCs w:val="28"/>
+                        </w:rPr>
+                        <m:t>i</m:t>
+                      </m:r>
+                    </m:sub>
+                  </m:sSub>
+                  <m:r>
+                    <w:rPr>
+                      <w:rFonts w:ascii="Cambria Math" w:hAnsi="Cambria Math"/>
+                      <w:sz w:val="28"/>
+                      <w:szCs w:val="28"/>
+                    </w:rPr>
+                    <m:t>!</m:t>
+                  </m:r>
+                </m:e>
+              </m:nary>
+            </m:den>
+          </m:f>
+          <m:nary>
+            <m:naryPr>
+              <m:chr m:val="∏"/>
+              <m:limLoc m:val="undOvr"/>
+              <m:supHide m:val="1"/>
+              <m:ctrlPr>
+                <w:rPr>
+                  <w:rFonts w:ascii="Cambria Math" w:hAnsi="Cambria Math"/>
+                  <w:i/>
+                  <w:sz w:val="28"/>
+                  <w:szCs w:val="28"/>
+                </w:rPr>
+              </m:ctrlPr>
+            </m:naryPr>
+            <m:sub>
+              <m:r>
+                <w:rPr>
+                  <w:rFonts w:ascii="Cambria Math" w:hAnsi="Cambria Math"/>
+                  <w:sz w:val="28"/>
+                  <w:szCs w:val="28"/>
+                </w:rPr>
+                <m:t>i</m:t>
+              </m:r>
+            </m:sub>
+            <m:sup/>
+            <m:e>
+              <m:sSup>
+                <m:sSupPr>
+                  <m:ctrlPr>
+                    <w:rPr>
+                      <w:rFonts w:ascii="Cambria Math" w:hAnsi="Cambria Math"/>
+                      <w:i/>
+                      <w:sz w:val="28"/>
+                      <w:szCs w:val="28"/>
+                    </w:rPr>
+                  </m:ctrlPr>
+                </m:sSupPr>
+                <m:e>
+                  <m:sSub>
+                    <m:sSubPr>
+                      <m:ctrlPr>
+                        <w:rPr>
+                          <w:rFonts w:ascii="Cambria Math" w:hAnsi="Cambria Math"/>
+                          <w:i/>
+                          <w:sz w:val="28"/>
+                          <w:szCs w:val="28"/>
+                        </w:rPr>
+                      </m:ctrlPr>
+                    </m:sSubPr>
+                    <m:e>
+                      <m:r>
+                        <w:rPr>
+                          <w:rFonts w:ascii="Cambria Math" w:hAnsi="Cambria Math"/>
+                          <w:sz w:val="28"/>
+                          <w:szCs w:val="28"/>
+                        </w:rPr>
+                        <m:t>p</m:t>
+                      </m:r>
+                    </m:e>
+                    <m:sub>
+                      <m:r>
+                        <w:rPr>
+                          <w:rFonts w:ascii="Cambria Math" w:hAnsi="Cambria Math"/>
+                          <w:sz w:val="28"/>
+                          <w:szCs w:val="28"/>
+                        </w:rPr>
+                        <m:t>ki</m:t>
+                      </m:r>
+                    </m:sub>
+                  </m:sSub>
+                </m:e>
+                <m:sup>
+                  <m:sSub>
+                    <m:sSubPr>
+                      <m:ctrlPr>
+                        <w:rPr>
+                          <w:rFonts w:ascii="Cambria Math" w:hAnsi="Cambria Math"/>
+                          <w:i/>
+                          <w:sz w:val="28"/>
+                          <w:szCs w:val="28"/>
+                        </w:rPr>
+                      </m:ctrlPr>
+                    </m:sSubPr>
+                    <m:e>
+                      <m:r>
+                        <w:rPr>
+                          <w:rFonts w:ascii="Cambria Math" w:hAnsi="Cambria Math"/>
+                          <w:sz w:val="28"/>
+                          <w:szCs w:val="28"/>
+                        </w:rPr>
+                        <m:t>x</m:t>
+                      </m:r>
+                    </m:e>
+                    <m:sub>
+                      <m:r>
+                        <w:rPr>
+                          <w:rFonts w:ascii="Cambria Math" w:hAnsi="Cambria Math"/>
+                          <w:sz w:val="28"/>
+                          <w:szCs w:val="28"/>
+                        </w:rPr>
+                        <m:t>i</m:t>
+                      </m:r>
+                    </m:sub>
+                  </m:sSub>
+                </m:sup>
+              </m:sSup>
+            </m:e>
+          </m:nary>
+        </m:oMath>
+      </m:oMathPara>
+    </w:p>
+    <w:p>
+      <w:pPr>
+        <w:rPr>
+          <w:rFonts w:eastAsiaTheme="minorEastAsia"/>
+          <w:sz w:val="28"/>
+          <w:szCs w:val="28"/>
+        </w:rPr>
+      </w:pPr>
+    </w:p>
+    <w:p>
+      <w:pPr>
+        <w:rPr>
+          <w:rFonts w:eastAsiaTheme="minorEastAsia"/>
+          <w:sz w:val="28"/>
+          <w:szCs w:val="28"/>
+        </w:rPr>
+      </w:pPr>
+      <m:oMathPara>
+        <m:oMath>
+          <m:r>
+            <w:rPr>
+              <w:rFonts w:ascii="Cambria Math" w:hAnsi="Cambria Math"/>
+              <w:sz w:val="28"/>
+              <w:szCs w:val="28"/>
+            </w:rPr>
+            <m:t>Y=</m:t>
+          </m:r>
+          <m:func>
+            <m:funcPr>
+              <m:ctrlPr>
+                <w:rPr>
+                  <w:rFonts w:ascii="Cambria Math" w:hAnsi="Cambria Math"/>
+                  <w:sz w:val="28"/>
+                  <w:szCs w:val="28"/>
+                </w:rPr>
+              </m:ctrlPr>
+            </m:funcPr>
+            <m:fName>
+              <m:limLow>
+                <m:limLowPr>
+                  <m:ctrlPr>
+                    <w:rPr>
+                      <w:rFonts w:ascii="Cambria Math" w:hAnsi="Cambria Math"/>
+                      <w:sz w:val="28"/>
+                      <w:szCs w:val="28"/>
+                    </w:rPr>
+                  </m:ctrlPr>
+                </m:limLowPr>
+                <m:e>
+                  <m:r>
+                    <m:rPr>
+                      <m:sty m:val="p"/>
+                    </m:rPr>
+                    <w:rPr>
+                      <w:rFonts w:ascii="Cambria Math" w:hAnsi="Cambria Math"/>
+                      <w:sz w:val="28"/>
+                      <w:szCs w:val="28"/>
+                    </w:rPr>
+                    <m:t>max</m:t>
+                  </m:r>
+                </m:e>
+                <m:lim>
+                  <m:r>
+                    <w:rPr>
+                      <w:rFonts w:ascii="Cambria Math" w:hAnsi="Cambria Math"/>
+                      <w:sz w:val="28"/>
+                      <w:szCs w:val="28"/>
+                    </w:rPr>
+                    <m:t>k ∈[1, K]</m:t>
+                  </m:r>
+                </m:lim>
+              </m:limLow>
+            </m:fName>
+            <m:e>
+              <m:r>
+                <w:rPr>
+                  <w:rFonts w:ascii="Cambria Math" w:hAnsi="Cambria Math"/>
+                  <w:sz w:val="28"/>
+                  <w:szCs w:val="28"/>
+                </w:rPr>
+                <m:t>p(Y)</m:t>
+              </m:r>
+              <m:nary>
+                <m:naryPr>
+                  <m:chr m:val="∏"/>
+                  <m:limLoc m:val="undOvr"/>
+                  <m:ctrlPr>
+                    <w:rPr>
+                      <w:rFonts w:ascii="Cambria Math" w:hAnsi="Cambria Math"/>
+                      <w:i/>
+                      <w:sz w:val="28"/>
+                      <w:szCs w:val="28"/>
+                    </w:rPr>
+                  </m:ctrlPr>
+                </m:naryPr>
+                <m:sub>
+                  <m:r>
+                    <w:rPr>
+                      <w:rFonts w:ascii="Cambria Math" w:hAnsi="Cambria Math"/>
+                      <w:sz w:val="28"/>
+                      <w:szCs w:val="28"/>
+                    </w:rPr>
+                    <m:t>i=1</m:t>
+                  </m:r>
+                </m:sub>
+                <m:sup>
+                  <m:r>
+                    <w:rPr>
+                      <w:rFonts w:ascii="Cambria Math" w:hAnsi="Cambria Math"/>
+                      <w:sz w:val="28"/>
+                      <w:szCs w:val="28"/>
+                    </w:rPr>
+                    <m:t>n</m:t>
+                  </m:r>
+                </m:sup>
+                <m:e>
+                  <m:r>
+                    <w:rPr>
+                      <w:rFonts w:ascii="Cambria Math" w:hAnsi="Cambria Math"/>
+                      <w:sz w:val="28"/>
+                      <w:szCs w:val="28"/>
+                    </w:rPr>
+                    <m:t>p</m:t>
+                  </m:r>
+                  <m:d>
+                    <m:dPr>
+                      <m:endChr m:val="|"/>
+                      <m:ctrlPr>
+                        <w:rPr>
+                          <w:rFonts w:ascii="Cambria Math" w:hAnsi="Cambria Math"/>
+                          <w:i/>
+                          <w:sz w:val="28"/>
+                          <w:szCs w:val="28"/>
+                        </w:rPr>
+                      </m:ctrlPr>
+                    </m:dPr>
+                    <m:e>
+                      <m:sSub>
+                        <m:sSubPr>
+                          <m:ctrlPr>
+                            <w:rPr>
+                              <w:rFonts w:ascii="Cambria Math" w:hAnsi="Cambria Math"/>
+                              <w:i/>
+                              <w:sz w:val="28"/>
+                              <w:szCs w:val="28"/>
+                            </w:rPr>
+                          </m:ctrlPr>
+                        </m:sSubPr>
+                        <m:e>
+                          <m:r>
+                            <w:rPr>
+                              <w:rFonts w:ascii="Cambria Math" w:hAnsi="Cambria Math"/>
+                              <w:sz w:val="28"/>
+                              <w:szCs w:val="28"/>
+                            </w:rPr>
+                            <m:t>x</m:t>
+                          </m:r>
+                        </m:e>
+                        <m:sub>
+                          <m:r>
+                            <w:rPr>
+                              <w:rFonts w:ascii="Cambria Math" w:hAnsi="Cambria Math"/>
+                              <w:sz w:val="28"/>
+                              <w:szCs w:val="28"/>
+                            </w:rPr>
+                            <m:t>i</m:t>
+                          </m:r>
+                        </m:sub>
+                      </m:sSub>
+                    </m:e>
+                  </m:d>
+                  <m:r>
+                    <w:rPr>
+                      <w:rFonts w:ascii="Cambria Math" w:hAnsi="Cambria Math"/>
+                      <w:sz w:val="28"/>
+                      <w:szCs w:val="28"/>
+                    </w:rPr>
+                    <m:t>Y)</m:t>
+                  </m:r>
+                </m:e>
+              </m:nary>
+            </m:e>
+          </m:func>
+          <m:r>
+            <m:rPr>
+              <m:sty m:val="p"/>
+            </m:rPr>
+            <w:rPr>
+              <w:rFonts w:ascii="Cambria Math" w:hAnsi="Cambria Math"/>
+              <w:sz w:val="28"/>
+              <w:szCs w:val="28"/>
+            </w:rPr>
+            <m:t>⁡</m:t>
+          </m:r>
+        </m:oMath>
+      </m:oMathPara>
+    </w:p>
+    <w:p>
+      <w:pPr>
+        <w:rPr>
+          <w:rFonts w:eastAsiaTheme="minorEastAsia"/>
+          <w:sz w:val="28"/>
+          <w:szCs w:val="28"/>
+        </w:rPr>
+      </w:pPr>
+    </w:p>
+    <w:p>
+      <w:pPr>
+        <w:rPr>
+          <w:rFonts w:eastAsiaTheme="minorEastAsia"/>
+          <w:sz w:val="28"/>
+          <w:szCs w:val="28"/>
+        </w:rPr>
+      </w:pPr>
+      <m:oMathPara>
+        <m:oMath>
+          <m:sSub>
+            <m:sSubPr>
+              <m:ctrlPr>
+                <w:rPr>
+                  <w:rFonts w:ascii="Cambria Math" w:hAnsi="Cambria Math"/>
+                  <w:i/>
+                  <w:sz w:val="28"/>
+                  <w:szCs w:val="28"/>
+                </w:rPr>
+              </m:ctrlPr>
+            </m:sSubPr>
+            <m:e>
+              <m:r>
+                <w:rPr>
+                  <w:rFonts w:ascii="Cambria Math" w:hAnsi="Cambria Math"/>
+                  <w:sz w:val="28"/>
+                  <w:szCs w:val="28"/>
+                </w:rPr>
+                <m:t>I</m:t>
+              </m:r>
+            </m:e>
+            <m:sub>
+              <m:r>
+                <w:rPr>
+                  <w:rFonts w:ascii="Cambria Math" w:hAnsi="Cambria Math"/>
+                  <w:sz w:val="28"/>
+                  <w:szCs w:val="28"/>
+                </w:rPr>
+                <m:t>E</m:t>
+              </m:r>
+            </m:sub>
+          </m:sSub>
+          <m:d>
+            <m:dPr>
+              <m:ctrlPr>
+                <w:rPr>
+                  <w:rFonts w:ascii="Cambria Math" w:hAnsi="Cambria Math"/>
+                  <w:i/>
+                  <w:sz w:val="28"/>
+                  <w:szCs w:val="28"/>
+                </w:rPr>
+              </m:ctrlPr>
+            </m:dPr>
+            <m:e>
+              <m:r>
+                <w:rPr>
+                  <w:rFonts w:ascii="Cambria Math" w:hAnsi="Cambria Math"/>
+                  <w:sz w:val="28"/>
+                  <w:szCs w:val="28"/>
+                </w:rPr>
+                <m:t>p</m:t>
+              </m:r>
+            </m:e>
+          </m:d>
+          <m:r>
+            <w:rPr>
+              <w:rFonts w:ascii="Cambria Math" w:hAnsi="Cambria Math"/>
+              <w:sz w:val="28"/>
+              <w:szCs w:val="28"/>
+            </w:rPr>
+            <m:t>=H</m:t>
+          </m:r>
+          <m:d>
+            <m:dPr>
+              <m:ctrlPr>
+                <w:rPr>
+                  <w:rFonts w:ascii="Cambria Math" w:hAnsi="Cambria Math"/>
+                  <w:i/>
+                  <w:sz w:val="28"/>
+                  <w:szCs w:val="28"/>
+                </w:rPr>
+              </m:ctrlPr>
+            </m:dPr>
+            <m:e>
+              <m:r>
+                <w:rPr>
+                  <w:rFonts w:ascii="Cambria Math" w:hAnsi="Cambria Math"/>
+                  <w:sz w:val="28"/>
+                  <w:szCs w:val="28"/>
+                </w:rPr>
+                <m:t>T</m:t>
+              </m:r>
+            </m:e>
+          </m:d>
+          <m:r>
+            <w:rPr>
+              <w:rFonts w:ascii="Cambria Math" w:hAnsi="Cambria Math"/>
+              <w:sz w:val="28"/>
+              <w:szCs w:val="28"/>
+            </w:rPr>
+            <m:t>= -</m:t>
+          </m:r>
+          <m:nary>
+            <m:naryPr>
+              <m:chr m:val="∑"/>
+              <m:limLoc m:val="undOvr"/>
+              <m:ctrlPr>
+                <w:rPr>
+                  <w:rFonts w:ascii="Cambria Math" w:hAnsi="Cambria Math"/>
+                  <w:i/>
+                  <w:sz w:val="28"/>
+                  <w:szCs w:val="28"/>
+                </w:rPr>
+              </m:ctrlPr>
+            </m:naryPr>
+            <m:sub>
+              <m:r>
+                <w:rPr>
+                  <w:rFonts w:ascii="Cambria Math" w:hAnsi="Cambria Math"/>
+                  <w:sz w:val="28"/>
+                  <w:szCs w:val="28"/>
+                </w:rPr>
+                <m:t>i=1</m:t>
+              </m:r>
+            </m:sub>
+            <m:sup>
+              <m:r>
+                <w:rPr>
+                  <w:rFonts w:ascii="Cambria Math" w:hAnsi="Cambria Math"/>
+                  <w:sz w:val="28"/>
+                  <w:szCs w:val="28"/>
+                </w:rPr>
+                <m:t>n</m:t>
+              </m:r>
+            </m:sup>
+            <m:e>
+              <m:sSub>
+                <m:sSubPr>
+                  <m:ctrlPr>
+                    <w:rPr>
+                      <w:rFonts w:ascii="Cambria Math" w:hAnsi="Cambria Math"/>
+                      <w:i/>
+                      <w:sz w:val="28"/>
+                      <w:szCs w:val="28"/>
+                    </w:rPr>
+                  </m:ctrlPr>
+                </m:sSubPr>
+                <m:e>
+                  <m:r>
+                    <w:rPr>
+                      <w:rFonts w:ascii="Cambria Math" w:hAnsi="Cambria Math"/>
+                      <w:sz w:val="28"/>
+                      <w:szCs w:val="28"/>
+                    </w:rPr>
+                    <m:t>f</m:t>
+                  </m:r>
+                </m:e>
+                <m:sub>
+                  <m:r>
+                    <w:rPr>
+                      <w:rFonts w:ascii="Cambria Math" w:hAnsi="Cambria Math"/>
+                      <w:sz w:val="28"/>
+                      <w:szCs w:val="28"/>
+                    </w:rPr>
+                    <m:t>i</m:t>
+                  </m:r>
+                </m:sub>
+              </m:sSub>
+              <m:func>
+                <m:funcPr>
+                  <m:ctrlPr>
+                    <w:rPr>
+                      <w:rFonts w:ascii="Cambria Math" w:hAnsi="Cambria Math"/>
+                      <w:i/>
+                      <w:sz w:val="28"/>
+                      <w:szCs w:val="28"/>
+                    </w:rPr>
+                  </m:ctrlPr>
+                </m:funcPr>
+                <m:fName>
+                  <m:sSub>
+                    <m:sSubPr>
+                      <m:ctrlPr>
+                        <w:rPr>
+                          <w:rFonts w:ascii="Cambria Math" w:hAnsi="Cambria Math"/>
+                          <w:i/>
+                          <w:sz w:val="28"/>
+                          <w:szCs w:val="28"/>
+                        </w:rPr>
+                      </m:ctrlPr>
+                    </m:sSubPr>
+                    <m:e>
+                      <m:r>
+                        <m:rPr>
+                          <m:sty m:val="p"/>
+                        </m:rPr>
+                        <w:rPr>
+                          <w:rFonts w:ascii="Cambria Math" w:hAnsi="Cambria Math"/>
+                          <w:sz w:val="28"/>
+                          <w:szCs w:val="28"/>
+                        </w:rPr>
+                        <m:t>log</m:t>
+                      </m:r>
+                    </m:e>
+                    <m:sub>
+                      <m:r>
+                        <w:rPr>
+                          <w:rFonts w:ascii="Cambria Math" w:hAnsi="Cambria Math"/>
+                          <w:sz w:val="28"/>
+                          <w:szCs w:val="28"/>
+                        </w:rPr>
+                        <m:t>2</m:t>
+                      </m:r>
+                    </m:sub>
+                  </m:sSub>
+                </m:fName>
+                <m:e>
+                  <m:sSub>
+                    <m:sSubPr>
+                      <m:ctrlPr>
+                        <w:rPr>
+                          <w:rFonts w:ascii="Cambria Math" w:hAnsi="Cambria Math"/>
+                          <w:i/>
+                          <w:sz w:val="28"/>
+                          <w:szCs w:val="28"/>
+                        </w:rPr>
+                      </m:ctrlPr>
+                    </m:sSubPr>
+                    <m:e>
+                      <m:r>
+                        <w:rPr>
+                          <w:rFonts w:ascii="Cambria Math" w:hAnsi="Cambria Math"/>
+                          <w:sz w:val="28"/>
+                          <w:szCs w:val="28"/>
+                        </w:rPr>
+                        <m:t>f</m:t>
+                      </m:r>
+                    </m:e>
+                    <m:sub>
+                      <m:r>
+                        <w:rPr>
+                          <w:rFonts w:ascii="Cambria Math" w:hAnsi="Cambria Math"/>
+                          <w:sz w:val="28"/>
+                          <w:szCs w:val="28"/>
+                        </w:rPr>
+                        <m:t>i</m:t>
+                      </m:r>
+                    </m:sub>
+                  </m:sSub>
+                </m:e>
+              </m:func>
+            </m:e>
+          </m:nary>
+        </m:oMath>
+      </m:oMathPara>
+    </w:p>
+    <w:p>
+      <w:pPr>
+        <w:rPr>
+          <w:rFonts w:eastAsiaTheme="minorEastAsia"/>
+          <w:sz w:val="28"/>
+          <w:szCs w:val="28"/>
+        </w:rPr>
+      </w:pPr>
+    </w:p>
+    <w:p>
+      <w:pPr>
+        <w:rPr>
+          <w:rFonts w:eastAsiaTheme="minorEastAsia"/>
+          <w:sz w:val="28"/>
+          <w:szCs w:val="28"/>
+        </w:rPr>
+      </w:pPr>
+      <m:oMathPara>
+        <m:oMath>
+          <m:r>
+            <w:rPr>
+              <w:rFonts w:ascii="Cambria Math" w:hAnsi="Cambria Math"/>
+              <w:sz w:val="28"/>
+              <w:szCs w:val="28"/>
+            </w:rPr>
+            <m:t>Info</m:t>
+          </m:r>
+          <m:r>
+            <w:rPr>
+              <w:rFonts w:ascii="Cambria Math" w:hAnsi="Cambria Math"/>
+              <w:sz w:val="28"/>
+              <w:szCs w:val="28"/>
+            </w:rPr>
+            <m:t xml:space="preserve">. </m:t>
+          </m:r>
+          <m:r>
+            <w:rPr>
+              <w:rFonts w:ascii="Cambria Math" w:hAnsi="Cambria Math"/>
+              <w:sz w:val="28"/>
+              <w:szCs w:val="28"/>
+            </w:rPr>
+            <m:t>Gain=Entropy</m:t>
+          </m:r>
+          <m:d>
+            <m:dPr>
+              <m:ctrlPr>
+                <w:rPr>
+                  <w:rFonts w:ascii="Cambria Math" w:hAnsi="Cambria Math"/>
+                  <w:i/>
+                  <w:sz w:val="28"/>
+                  <w:szCs w:val="28"/>
+                </w:rPr>
+              </m:ctrlPr>
+            </m:dPr>
+            <m:e>
+              <m:r>
+                <w:rPr>
+                  <w:rFonts w:ascii="Cambria Math" w:hAnsi="Cambria Math"/>
+                  <w:sz w:val="28"/>
+                  <w:szCs w:val="28"/>
+                </w:rPr>
+                <m:t>parent</m:t>
+              </m:r>
+            </m:e>
+          </m:d>
+          <m:r>
+            <w:rPr>
+              <w:rFonts w:ascii="Cambria Math" w:hAnsi="Cambria Math"/>
+              <w:sz w:val="28"/>
+              <w:szCs w:val="28"/>
+            </w:rPr>
+            <m:t xml:space="preserve">- Weighted Sum of Entropy </m:t>
+          </m:r>
+          <m:d>
+            <m:dPr>
+              <m:ctrlPr>
+                <w:rPr>
+                  <w:rFonts w:ascii="Cambria Math" w:hAnsi="Cambria Math"/>
+                  <w:i/>
+                  <w:sz w:val="28"/>
+                  <w:szCs w:val="28"/>
+                </w:rPr>
+              </m:ctrlPr>
+            </m:dPr>
+            <m:e>
+              <m:r>
+                <w:rPr>
+                  <w:rFonts w:ascii="Cambria Math" w:hAnsi="Cambria Math"/>
+                  <w:sz w:val="28"/>
+                  <w:szCs w:val="28"/>
+                </w:rPr>
+                <m:t>children</m:t>
+              </m:r>
+            </m:e>
+          </m:d>
+          <m:r>
+            <w:rPr>
+              <w:rFonts w:ascii="Cambria Math" w:eastAsiaTheme="minorEastAsia" w:hAnsi="Cambria Math"/>
+              <w:sz w:val="28"/>
+              <w:szCs w:val="28"/>
+            </w:rPr>
+            <m:t>=H</m:t>
+          </m:r>
+          <m:d>
+            <m:dPr>
+              <m:ctrlPr>
+                <w:rPr>
+                  <w:rFonts w:ascii="Cambria Math" w:eastAsiaTheme="minorEastAsia" w:hAnsi="Cambria Math"/>
+                  <w:i/>
+                  <w:sz w:val="28"/>
+                  <w:szCs w:val="28"/>
+                </w:rPr>
+              </m:ctrlPr>
+            </m:dPr>
+            <m:e>
+              <m:r>
+                <w:rPr>
+                  <w:rFonts w:ascii="Cambria Math" w:eastAsiaTheme="minorEastAsia" w:hAnsi="Cambria Math"/>
+                  <w:sz w:val="28"/>
+                  <w:szCs w:val="28"/>
+                </w:rPr>
+                <m:t>T</m:t>
+              </m:r>
+            </m:e>
+          </m:d>
+          <m:r>
+            <w:rPr>
+              <w:rFonts w:ascii="Cambria Math" w:eastAsiaTheme="minorEastAsia" w:hAnsi="Cambria Math"/>
+              <w:sz w:val="28"/>
+              <w:szCs w:val="28"/>
+            </w:rPr>
+            <m:t>- H(T|a</m:t>
+          </m:r>
+          <m:r>
+            <w:rPr>
+              <w:rFonts w:ascii="Cambria Math" w:eastAsiaTheme="minorEastAsia" w:hAnsi="Cambria Math"/>
+              <w:sz w:val="28"/>
+              <w:szCs w:val="28"/>
+            </w:rPr>
+            <m:t>)</m:t>
+          </m:r>
+        </m:oMath>
+      </m:oMathPara>
+    </w:p>
+    <w:p>
+      <w:pPr>
+        <w:rPr>
+          <w:rFonts w:eastAsiaTheme="minorEastAsia"/>
+          <w:sz w:val="28"/>
+          <w:szCs w:val="28"/>
+        </w:rPr>
+      </w:pPr>
+    </w:p>
+    <w:p>
+      <w:pPr>
+        <w:rPr>
+          <w:rFonts w:eastAsiaTheme="minorEastAsia"/>
+          <w:sz w:val="28"/>
+          <w:szCs w:val="28"/>
+        </w:rPr>
+      </w:pPr>
+      <m:oMathPara>
+        <m:oMath>
+          <m:r>
+            <w:rPr>
+              <w:rFonts w:ascii="Cambria Math" w:eastAsiaTheme="minorEastAsia" w:hAnsi="Cambria Math"/>
+              <w:sz w:val="28"/>
+              <w:szCs w:val="28"/>
+            </w:rPr>
+            <w:lastRenderedPageBreak/>
+            <m:t>K</m:t>
+          </m:r>
+          <m:d>
+            <m:dPr>
+              <m:ctrlPr>
+                <w:rPr>
+                  <w:rFonts w:ascii="Cambria Math" w:eastAsiaTheme="minorEastAsia" w:hAnsi="Cambria Math"/>
+                  <w:i/>
+                  <w:sz w:val="28"/>
+                  <w:szCs w:val="28"/>
+                </w:rPr>
+              </m:ctrlPr>
+            </m:dPr>
+            <m:e>
+              <m:r>
+                <w:rPr>
+                  <w:rFonts w:ascii="Cambria Math" w:eastAsiaTheme="minorEastAsia" w:hAnsi="Cambria Math"/>
+                  <w:sz w:val="28"/>
+                  <w:szCs w:val="28"/>
+                </w:rPr>
+                <m:t>x, y</m:t>
+              </m:r>
+            </m:e>
+          </m:d>
+          <m:r>
+            <w:rPr>
+              <w:rFonts w:ascii="Cambria Math" w:eastAsiaTheme="minorEastAsia" w:hAnsi="Cambria Math"/>
+              <w:sz w:val="28"/>
+              <w:szCs w:val="28"/>
+            </w:rPr>
+            <m:t>=</m:t>
+          </m:r>
+          <m:func>
+            <m:funcPr>
+              <m:ctrlPr>
+                <w:rPr>
+                  <w:rFonts w:ascii="Cambria Math" w:eastAsiaTheme="minorEastAsia" w:hAnsi="Cambria Math"/>
+                  <w:i/>
+                  <w:sz w:val="28"/>
+                  <w:szCs w:val="28"/>
+                </w:rPr>
+              </m:ctrlPr>
+            </m:funcPr>
+            <m:fName>
+              <m:r>
+                <m:rPr>
+                  <m:sty m:val="p"/>
+                </m:rPr>
+                <w:rPr>
+                  <w:rFonts w:ascii="Cambria Math" w:eastAsiaTheme="minorEastAsia" w:hAnsi="Cambria Math"/>
+                  <w:sz w:val="28"/>
+                  <w:szCs w:val="28"/>
+                </w:rPr>
+                <m:t>exp</m:t>
+              </m:r>
+            </m:fName>
+            <m:e>
+              <m:d>
+                <m:dPr>
+                  <m:ctrlPr>
+                    <w:rPr>
+                      <w:rFonts w:ascii="Cambria Math" w:eastAsiaTheme="minorEastAsia" w:hAnsi="Cambria Math"/>
+                      <w:i/>
+                      <w:sz w:val="28"/>
+                      <w:szCs w:val="28"/>
+                    </w:rPr>
+                  </m:ctrlPr>
+                </m:dPr>
+                <m:e>
+                  <m:r>
+                    <w:rPr>
+                      <w:rFonts w:ascii="Cambria Math" w:eastAsiaTheme="minorEastAsia" w:hAnsi="Cambria Math"/>
+                      <w:sz w:val="28"/>
+                      <w:szCs w:val="28"/>
+                    </w:rPr>
+                    <m:t>-</m:t>
+                  </m:r>
+                  <m:f>
+                    <m:fPr>
+                      <m:ctrlPr>
+                        <w:rPr>
+                          <w:rFonts w:ascii="Cambria Math" w:eastAsiaTheme="minorEastAsia" w:hAnsi="Cambria Math"/>
+                          <w:i/>
+                          <w:sz w:val="28"/>
+                          <w:szCs w:val="28"/>
+                        </w:rPr>
+                      </m:ctrlPr>
+                    </m:fPr>
+                    <m:num>
+                      <m:sSup>
+                        <m:sSupPr>
+                          <m:ctrlPr>
+                            <w:rPr>
+                              <w:rFonts w:ascii="Cambria Math" w:eastAsiaTheme="minorEastAsia" w:hAnsi="Cambria Math"/>
+                              <w:i/>
+                              <w:sz w:val="28"/>
+                              <w:szCs w:val="28"/>
+                            </w:rPr>
+                          </m:ctrlPr>
+                        </m:sSupPr>
+                        <m:e>
+                          <m:d>
+                            <m:dPr>
+                              <m:begChr m:val="|"/>
+                              <m:endChr m:val="|"/>
+                              <m:ctrlPr>
+                                <w:rPr>
+                                  <w:rFonts w:ascii="Cambria Math" w:eastAsiaTheme="minorEastAsia" w:hAnsi="Cambria Math"/>
+                                  <w:i/>
+                                  <w:sz w:val="28"/>
+                                  <w:szCs w:val="28"/>
+                                </w:rPr>
+                              </m:ctrlPr>
+                            </m:dPr>
+                            <m:e>
+                              <m:r>
+                                <w:rPr>
+                                  <w:rFonts w:ascii="Cambria Math" w:eastAsiaTheme="minorEastAsia" w:hAnsi="Cambria Math"/>
+                                  <w:sz w:val="28"/>
+                                  <w:szCs w:val="28"/>
+                                </w:rPr>
+                                <m:t>x-y</m:t>
+                              </m:r>
+                            </m:e>
+                          </m:d>
+                        </m:e>
+                        <m:sup>
+                          <m:r>
+                            <w:rPr>
+                              <w:rFonts w:ascii="Cambria Math" w:eastAsiaTheme="minorEastAsia" w:hAnsi="Cambria Math"/>
+                              <w:sz w:val="28"/>
+                              <w:szCs w:val="28"/>
+                            </w:rPr>
+                            <m:t>2</m:t>
+                          </m:r>
+                        </m:sup>
+                      </m:sSup>
+                    </m:num>
+                    <m:den>
+                      <m:r>
+                        <w:rPr>
+                          <w:rFonts w:ascii="Cambria Math" w:eastAsiaTheme="minorEastAsia" w:hAnsi="Cambria Math"/>
+                          <w:sz w:val="28"/>
+                          <w:szCs w:val="28"/>
+                        </w:rPr>
+                        <m:t>2</m:t>
+                      </m:r>
+                      <m:sSup>
+                        <m:sSupPr>
+                          <m:ctrlPr>
+                            <w:rPr>
+                              <w:rFonts w:ascii="Cambria Math" w:eastAsiaTheme="minorEastAsia" w:hAnsi="Cambria Math"/>
+                              <w:i/>
+                              <w:sz w:val="28"/>
+                              <w:szCs w:val="28"/>
+                            </w:rPr>
+                          </m:ctrlPr>
+                        </m:sSupPr>
+                        <m:e>
+                          <m:r>
+                            <w:rPr>
+                              <w:rFonts w:ascii="Cambria Math" w:eastAsiaTheme="minorEastAsia" w:hAnsi="Cambria Math"/>
+                              <w:sz w:val="28"/>
+                              <w:szCs w:val="28"/>
+                            </w:rPr>
+                            <m:t>σ</m:t>
+                          </m:r>
+                        </m:e>
+                        <m:sup>
+                          <m:r>
+                            <w:rPr>
+                              <w:rFonts w:ascii="Cambria Math" w:eastAsiaTheme="minorEastAsia" w:hAnsi="Cambria Math"/>
+                              <w:sz w:val="28"/>
+                              <w:szCs w:val="28"/>
+                            </w:rPr>
+                            <m:t>2</m:t>
+                          </m:r>
+                        </m:sup>
+                      </m:sSup>
+                    </m:den>
+                  </m:f>
+                </m:e>
+              </m:d>
+            </m:e>
+          </m:func>
         </m:oMath>
       </m:oMathPara>
       <w:bookmarkStart w:id="0" w:name="_GoBack"/>

</xml_diff>